<commit_message>
add test filename in validation doc
</commit_message>
<xml_diff>
--- a/SJD/Validation_Group8_HuaRongDao.docx
+++ b/SJD/Validation_Group8_HuaRongDao.docx
@@ -10,6 +10,7 @@
           <w:docPartUnique/>
         </w:docPartObj>
       </w:sdtPr>
+      <w:sdtEndPr/>
       <w:sdtContent>
         <w:p>
           <w:r>
@@ -385,6 +386,7 @@
                                     <w:dataBinding w:prefixMappings="xmlns:ns0='http://schemas.microsoft.com/office/2006/coverPageProps' " w:xpath="/ns0:CoverPageProperties[1]/ns0:Abstract[1]" w:storeItemID="{55AF091B-3C7A-41E3-B477-F2FDAA23CFDA}"/>
                                     <w:text w:multiLine="1"/>
                                   </w:sdtPr>
+                                  <w:sdtEndPr/>
                                   <w:sdtContent>
                                     <w:r>
                                       <w:rPr>
@@ -517,6 +519,7 @@
                               <w:dataBinding w:prefixMappings="xmlns:ns0='http://schemas.microsoft.com/office/2006/coverPageProps' " w:xpath="/ns0:CoverPageProperties[1]/ns0:Abstract[1]" w:storeItemID="{55AF091B-3C7A-41E3-B477-F2FDAA23CFDA}"/>
                               <w:text w:multiLine="1"/>
                             </w:sdtPr>
+                            <w:sdtEndPr/>
                             <w:sdtContent>
                               <w:r>
                                 <w:rPr>
@@ -713,6 +716,7 @@
                                     <w:dataBinding w:prefixMappings="xmlns:ns0='http://purl.org/dc/elements/1.1/' xmlns:ns1='http://schemas.openxmlformats.org/package/2006/metadata/core-properties' " w:xpath="/ns1:coreProperties[1]/ns0:subject[1]" w:storeItemID="{6C3C8BC8-F283-45AE-878A-BAB7291924A1}"/>
                                     <w:text/>
                                   </w:sdtPr>
+                                  <w:sdtEndPr/>
                                   <w:sdtContent>
                                     <w:proofErr w:type="spellStart"/>
                                     <w:r>
@@ -816,6 +820,7 @@
                               <w:dataBinding w:prefixMappings="xmlns:ns0='http://purl.org/dc/elements/1.1/' xmlns:ns1='http://schemas.openxmlformats.org/package/2006/metadata/core-properties' " w:xpath="/ns1:coreProperties[1]/ns0:subject[1]" w:storeItemID="{6C3C8BC8-F283-45AE-878A-BAB7291924A1}"/>
                               <w:text/>
                             </w:sdtPr>
+                            <w:sdtEndPr/>
                             <w:sdtContent>
                               <w:proofErr w:type="spellStart"/>
                               <w:r>
@@ -914,7 +919,7 @@
             </w:rPr>
             <w:fldChar w:fldCharType="separate"/>
           </w:r>
-          <w:hyperlink w:anchor="_Toc44457223" w:history="1">
+          <w:hyperlink w:anchor="_Toc44459005" w:history="1">
             <w:r>
               <w:rPr>
                 <w:rStyle w:val="ac"/>
@@ -941,7 +946,7 @@
                 <w:noProof/>
                 <w:webHidden/>
               </w:rPr>
-              <w:instrText xml:space="preserve"> PAGEREF _Toc44457223 \h </w:instrText>
+              <w:instrText xml:space="preserve"> PAGEREF _Toc44459005 \h </w:instrText>
             </w:r>
             <w:r>
               <w:rPr>
@@ -984,7 +989,7 @@
               <w:sz w:val="21"/>
             </w:rPr>
           </w:pPr>
-          <w:hyperlink w:anchor="_Toc44457224" w:history="1">
+          <w:hyperlink w:anchor="_Toc44459006" w:history="1">
             <w:r>
               <w:rPr>
                 <w:rStyle w:val="ac"/>
@@ -1011,7 +1016,7 @@
                 <w:noProof/>
                 <w:webHidden/>
               </w:rPr>
-              <w:instrText xml:space="preserve"> PAGEREF _Toc44457224 \h </w:instrText>
+              <w:instrText xml:space="preserve"> PAGEREF _Toc44459006 \h </w:instrText>
             </w:r>
             <w:r>
               <w:rPr>
@@ -1054,13 +1059,13 @@
               <w:sz w:val="21"/>
             </w:rPr>
           </w:pPr>
-          <w:hyperlink w:anchor="_Toc44457225" w:history="1">
+          <w:hyperlink w:anchor="_Toc44459007" w:history="1">
             <w:r>
               <w:rPr>
                 <w:rStyle w:val="ac"/>
                 <w:noProof/>
               </w:rPr>
-              <w:t>T1.1: StartDB Unit Test</w:t>
+              <w:t>T1.1: StartDB Unit Test (unitTestStartDB.m)</w:t>
             </w:r>
             <w:r>
               <w:rPr>
@@ -1081,7 +1086,7 @@
                 <w:noProof/>
                 <w:webHidden/>
               </w:rPr>
-              <w:instrText xml:space="preserve"> PAGEREF _Toc44457225 \h </w:instrText>
+              <w:instrText xml:space="preserve"> PAGEREF _Toc44459007 \h </w:instrText>
             </w:r>
             <w:r>
               <w:rPr>
@@ -1124,7 +1129,7 @@
               <w:sz w:val="21"/>
             </w:rPr>
           </w:pPr>
-          <w:hyperlink w:anchor="_Toc44457226" w:history="1">
+          <w:hyperlink w:anchor="_Toc44459008" w:history="1">
             <w:r>
               <w:rPr>
                 <w:rStyle w:val="ac"/>
@@ -1151,7 +1156,7 @@
                 <w:noProof/>
                 <w:webHidden/>
               </w:rPr>
-              <w:instrText xml:space="preserve"> PAGEREF _Toc44457226 \h </w:instrText>
+              <w:instrText xml:space="preserve"> PAGEREF _Toc44459008 \h </w:instrText>
             </w:r>
             <w:r>
               <w:rPr>
@@ -1194,13 +1199,13 @@
               <w:sz w:val="21"/>
             </w:rPr>
           </w:pPr>
-          <w:hyperlink w:anchor="_Toc44457227" w:history="1">
+          <w:hyperlink w:anchor="_Toc44459009" w:history="1">
             <w:r>
               <w:rPr>
                 <w:rStyle w:val="ac"/>
                 <w:noProof/>
               </w:rPr>
-              <w:t>T1.2: GameProcess Unit Test</w:t>
+              <w:t>T1.2: GameProcess Unit Test (unitTestGameProcess.m)</w:t>
             </w:r>
             <w:r>
               <w:rPr>
@@ -1221,7 +1226,7 @@
                 <w:noProof/>
                 <w:webHidden/>
               </w:rPr>
-              <w:instrText xml:space="preserve"> PAGEREF _Toc44457227 \h </w:instrText>
+              <w:instrText xml:space="preserve"> PAGEREF _Toc44459009 \h </w:instrText>
             </w:r>
             <w:r>
               <w:rPr>
@@ -1241,7 +1246,7 @@
                 <w:noProof/>
                 <w:webHidden/>
               </w:rPr>
-              <w:t>2</w:t>
+              <w:t>4</w:t>
             </w:r>
             <w:r>
               <w:rPr>
@@ -1264,7 +1269,7 @@
               <w:sz w:val="21"/>
             </w:rPr>
           </w:pPr>
-          <w:hyperlink w:anchor="_Toc44457228" w:history="1">
+          <w:hyperlink w:anchor="_Toc44459010" w:history="1">
             <w:r>
               <w:rPr>
                 <w:rStyle w:val="ac"/>
@@ -1291,7 +1296,7 @@
                 <w:noProof/>
                 <w:webHidden/>
               </w:rPr>
-              <w:instrText xml:space="preserve"> PAGEREF _Toc44457228 \h </w:instrText>
+              <w:instrText xml:space="preserve"> PAGEREF _Toc44459010 \h </w:instrText>
             </w:r>
             <w:r>
               <w:rPr>
@@ -1311,7 +1316,7 @@
                 <w:noProof/>
                 <w:webHidden/>
               </w:rPr>
-              <w:t>2</w:t>
+              <w:t>4</w:t>
             </w:r>
             <w:r>
               <w:rPr>
@@ -1334,7 +1339,7 @@
               <w:sz w:val="21"/>
             </w:rPr>
           </w:pPr>
-          <w:hyperlink w:anchor="_Toc44457229" w:history="1">
+          <w:hyperlink w:anchor="_Toc44459011" w:history="1">
             <w:r>
               <w:rPr>
                 <w:rStyle w:val="ac"/>
@@ -1361,7 +1366,7 @@
                 <w:noProof/>
                 <w:webHidden/>
               </w:rPr>
-              <w:instrText xml:space="preserve"> PAGEREF _Toc44457229 \h </w:instrText>
+              <w:instrText xml:space="preserve"> PAGEREF _Toc44459011 \h </w:instrText>
             </w:r>
             <w:r>
               <w:rPr>
@@ -1381,7 +1386,7 @@
                 <w:noProof/>
                 <w:webHidden/>
               </w:rPr>
-              <w:t>2</w:t>
+              <w:t>5</w:t>
             </w:r>
             <w:r>
               <w:rPr>
@@ -1404,7 +1409,7 @@
               <w:sz w:val="21"/>
             </w:rPr>
           </w:pPr>
-          <w:hyperlink w:anchor="_Toc44457230" w:history="1">
+          <w:hyperlink w:anchor="_Toc44459012" w:history="1">
             <w:r>
               <w:rPr>
                 <w:rStyle w:val="ac"/>
@@ -1431,7 +1436,7 @@
                 <w:noProof/>
                 <w:webHidden/>
               </w:rPr>
-              <w:instrText xml:space="preserve"> PAGEREF _Toc44457230 \h </w:instrText>
+              <w:instrText xml:space="preserve"> PAGEREF _Toc44459012 \h </w:instrText>
             </w:r>
             <w:r>
               <w:rPr>
@@ -1451,7 +1456,7 @@
                 <w:noProof/>
                 <w:webHidden/>
               </w:rPr>
-              <w:t>2</w:t>
+              <w:t>5</w:t>
             </w:r>
             <w:r>
               <w:rPr>
@@ -1474,7 +1479,7 @@
               <w:sz w:val="21"/>
             </w:rPr>
           </w:pPr>
-          <w:hyperlink w:anchor="_Toc44457231" w:history="1">
+          <w:hyperlink w:anchor="_Toc44459013" w:history="1">
             <w:r>
               <w:rPr>
                 <w:rStyle w:val="ac"/>
@@ -1501,7 +1506,7 @@
                 <w:noProof/>
                 <w:webHidden/>
               </w:rPr>
-              <w:instrText xml:space="preserve"> PAGEREF _Toc44457231 \h </w:instrText>
+              <w:instrText xml:space="preserve"> PAGEREF _Toc44459013 \h </w:instrText>
             </w:r>
             <w:r>
               <w:rPr>
@@ -1521,7 +1526,7 @@
                 <w:noProof/>
                 <w:webHidden/>
               </w:rPr>
-              <w:t>2</w:t>
+              <w:t>10</w:t>
             </w:r>
             <w:r>
               <w:rPr>
@@ -1544,7 +1549,7 @@
               <w:sz w:val="21"/>
             </w:rPr>
           </w:pPr>
-          <w:hyperlink w:anchor="_Toc44457232" w:history="1">
+          <w:hyperlink w:anchor="_Toc44459014" w:history="1">
             <w:r>
               <w:rPr>
                 <w:rStyle w:val="ac"/>
@@ -1571,7 +1576,7 @@
                 <w:noProof/>
                 <w:webHidden/>
               </w:rPr>
-              <w:instrText xml:space="preserve"> PAGEREF _Toc44457232 \h </w:instrText>
+              <w:instrText xml:space="preserve"> PAGEREF _Toc44459014 \h </w:instrText>
             </w:r>
             <w:r>
               <w:rPr>
@@ -1591,7 +1596,7 @@
                 <w:noProof/>
                 <w:webHidden/>
               </w:rPr>
-              <w:t>2</w:t>
+              <w:t>12</w:t>
             </w:r>
             <w:r>
               <w:rPr>
@@ -1614,13 +1619,13 @@
               <w:sz w:val="21"/>
             </w:rPr>
           </w:pPr>
-          <w:hyperlink w:anchor="_Toc44457233" w:history="1">
+          <w:hyperlink w:anchor="_Toc44459015" w:history="1">
             <w:r>
               <w:rPr>
                 <w:rStyle w:val="ac"/>
                 <w:noProof/>
               </w:rPr>
-              <w:t>T2.1: GameProcess+StartDB Integration</w:t>
+              <w:t>T2.1: GameProcess+StartDB Integration (integratedGameProcess_StartDB.m)</w:t>
             </w:r>
             <w:r>
               <w:rPr>
@@ -1641,7 +1646,7 @@
                 <w:noProof/>
                 <w:webHidden/>
               </w:rPr>
-              <w:instrText xml:space="preserve"> PAGEREF _Toc44457233 \h </w:instrText>
+              <w:instrText xml:space="preserve"> PAGEREF _Toc44459015 \h </w:instrText>
             </w:r>
             <w:r>
               <w:rPr>
@@ -1661,7 +1666,7 @@
                 <w:noProof/>
                 <w:webHidden/>
               </w:rPr>
-              <w:t>2</w:t>
+              <w:t>12</w:t>
             </w:r>
             <w:r>
               <w:rPr>
@@ -1684,7 +1689,7 @@
               <w:sz w:val="21"/>
             </w:rPr>
           </w:pPr>
-          <w:hyperlink w:anchor="_Toc44457234" w:history="1">
+          <w:hyperlink w:anchor="_Toc44459016" w:history="1">
             <w:r>
               <w:rPr>
                 <w:rStyle w:val="ac"/>
@@ -1711,7 +1716,7 @@
                 <w:noProof/>
                 <w:webHidden/>
               </w:rPr>
-              <w:instrText xml:space="preserve"> PAGEREF _Toc44457234 \h </w:instrText>
+              <w:instrText xml:space="preserve"> PAGEREF _Toc44459016 \h </w:instrText>
             </w:r>
             <w:r>
               <w:rPr>
@@ -1731,7 +1736,7 @@
                 <w:noProof/>
                 <w:webHidden/>
               </w:rPr>
-              <w:t>2</w:t>
+              <w:t>12</w:t>
             </w:r>
             <w:r>
               <w:rPr>
@@ -1754,7 +1759,7 @@
               <w:sz w:val="21"/>
             </w:rPr>
           </w:pPr>
-          <w:hyperlink w:anchor="_Toc44457235" w:history="1">
+          <w:hyperlink w:anchor="_Toc44459017" w:history="1">
             <w:r>
               <w:rPr>
                 <w:rStyle w:val="ac"/>
@@ -1781,7 +1786,7 @@
                 <w:noProof/>
                 <w:webHidden/>
               </w:rPr>
-              <w:instrText xml:space="preserve"> PAGEREF _Toc44457235 \h </w:instrText>
+              <w:instrText xml:space="preserve"> PAGEREF _Toc44459017 \h </w:instrText>
             </w:r>
             <w:r>
               <w:rPr>
@@ -1801,7 +1806,7 @@
                 <w:noProof/>
                 <w:webHidden/>
               </w:rPr>
-              <w:t>2</w:t>
+              <w:t>13</w:t>
             </w:r>
             <w:r>
               <w:rPr>
@@ -1824,7 +1829,7 @@
               <w:sz w:val="21"/>
             </w:rPr>
           </w:pPr>
-          <w:hyperlink w:anchor="_Toc44457236" w:history="1">
+          <w:hyperlink w:anchor="_Toc44459018" w:history="1">
             <w:r>
               <w:rPr>
                 <w:rStyle w:val="ac"/>
@@ -1851,7 +1856,7 @@
                 <w:noProof/>
                 <w:webHidden/>
               </w:rPr>
-              <w:instrText xml:space="preserve"> PAGEREF _Toc44457236 \h </w:instrText>
+              <w:instrText xml:space="preserve"> PAGEREF _Toc44459018 \h </w:instrText>
             </w:r>
             <w:r>
               <w:rPr>
@@ -1871,7 +1876,7 @@
                 <w:noProof/>
                 <w:webHidden/>
               </w:rPr>
-              <w:t>2</w:t>
+              <w:t>15</w:t>
             </w:r>
             <w:r>
               <w:rPr>
@@ -1894,13 +1899,13 @@
               <w:sz w:val="21"/>
             </w:rPr>
           </w:pPr>
-          <w:hyperlink w:anchor="_Toc44457237" w:history="1">
+          <w:hyperlink w:anchor="_Toc44459019" w:history="1">
             <w:r>
               <w:rPr>
                 <w:rStyle w:val="ac"/>
                 <w:noProof/>
               </w:rPr>
-              <w:t>T3.1: Use Case “Change Theme”</w:t>
+              <w:t>T3.1: Use Case “Change Theme” (testThemeAPP.m)</w:t>
             </w:r>
             <w:r>
               <w:rPr>
@@ -1921,7 +1926,7 @@
                 <w:noProof/>
                 <w:webHidden/>
               </w:rPr>
-              <w:instrText xml:space="preserve"> PAGEREF _Toc44457237 \h </w:instrText>
+              <w:instrText xml:space="preserve"> PAGEREF _Toc44459019 \h </w:instrText>
             </w:r>
             <w:r>
               <w:rPr>
@@ -1941,7 +1946,7 @@
                 <w:noProof/>
                 <w:webHidden/>
               </w:rPr>
-              <w:t>2</w:t>
+              <w:t>15</w:t>
             </w:r>
             <w:r>
               <w:rPr>
@@ -1964,7 +1969,7 @@
               <w:sz w:val="21"/>
             </w:rPr>
           </w:pPr>
-          <w:hyperlink w:anchor="_Toc44457238" w:history="1">
+          <w:hyperlink w:anchor="_Toc44459020" w:history="1">
             <w:r>
               <w:rPr>
                 <w:rStyle w:val="ac"/>
@@ -1991,7 +1996,7 @@
                 <w:noProof/>
                 <w:webHidden/>
               </w:rPr>
-              <w:instrText xml:space="preserve"> PAGEREF _Toc44457238 \h </w:instrText>
+              <w:instrText xml:space="preserve"> PAGEREF _Toc44459020 \h </w:instrText>
             </w:r>
             <w:r>
               <w:rPr>
@@ -2011,7 +2016,7 @@
                 <w:noProof/>
                 <w:webHidden/>
               </w:rPr>
-              <w:t>2</w:t>
+              <w:t>15</w:t>
             </w:r>
             <w:r>
               <w:rPr>
@@ -2034,13 +2039,13 @@
               <w:sz w:val="21"/>
             </w:rPr>
           </w:pPr>
-          <w:hyperlink w:anchor="_Toc44457239" w:history="1">
+          <w:hyperlink w:anchor="_Toc44459021" w:history="1">
             <w:r>
               <w:rPr>
                 <w:rStyle w:val="ac"/>
                 <w:noProof/>
               </w:rPr>
-              <w:t>T3.2: Use Case “Change Mode”</w:t>
+              <w:t>T3.2: Use Case “Change Mode” (testModeAPP.m)</w:t>
             </w:r>
             <w:r>
               <w:rPr>
@@ -2061,7 +2066,7 @@
                 <w:noProof/>
                 <w:webHidden/>
               </w:rPr>
-              <w:instrText xml:space="preserve"> PAGEREF _Toc44457239 \h </w:instrText>
+              <w:instrText xml:space="preserve"> PAGEREF _Toc44459021 \h </w:instrText>
             </w:r>
             <w:r>
               <w:rPr>
@@ -2081,7 +2086,7 @@
                 <w:noProof/>
                 <w:webHidden/>
               </w:rPr>
-              <w:t>2</w:t>
+              <w:t>15</w:t>
             </w:r>
             <w:r>
               <w:rPr>
@@ -2104,7 +2109,7 @@
               <w:sz w:val="21"/>
             </w:rPr>
           </w:pPr>
-          <w:hyperlink w:anchor="_Toc44457240" w:history="1">
+          <w:hyperlink w:anchor="_Toc44459022" w:history="1">
             <w:r>
               <w:rPr>
                 <w:rStyle w:val="ac"/>
@@ -2132,7 +2137,7 @@
                 <w:noProof/>
                 <w:webHidden/>
               </w:rPr>
-              <w:instrText xml:space="preserve"> PAGEREF _Toc44457240 \h </w:instrText>
+              <w:instrText xml:space="preserve"> PAGEREF _Toc44459022 \h </w:instrText>
             </w:r>
             <w:r>
               <w:rPr>
@@ -2152,7 +2157,7 @@
                 <w:noProof/>
                 <w:webHidden/>
               </w:rPr>
-              <w:t>2</w:t>
+              <w:t>15</w:t>
             </w:r>
             <w:r>
               <w:rPr>
@@ -2175,13 +2180,13 @@
               <w:sz w:val="21"/>
             </w:rPr>
           </w:pPr>
-          <w:hyperlink w:anchor="_Toc44457241" w:history="1">
+          <w:hyperlink w:anchor="_Toc44459023" w:history="1">
             <w:r>
               <w:rPr>
                 <w:rStyle w:val="ac"/>
                 <w:noProof/>
               </w:rPr>
-              <w:t>T3.3: Use Case “DIY Chesses”</w:t>
+              <w:t>T3.3: Use Case “DIY Chesses” (testDIYAPP.m)</w:t>
             </w:r>
             <w:r>
               <w:rPr>
@@ -2202,7 +2207,7 @@
                 <w:noProof/>
                 <w:webHidden/>
               </w:rPr>
-              <w:instrText xml:space="preserve"> PAGEREF _Toc44457241 \h </w:instrText>
+              <w:instrText xml:space="preserve"> PAGEREF _Toc44459023 \h </w:instrText>
             </w:r>
             <w:r>
               <w:rPr>
@@ -2222,7 +2227,7 @@
                 <w:noProof/>
                 <w:webHidden/>
               </w:rPr>
-              <w:t>2</w:t>
+              <w:t>16</w:t>
             </w:r>
             <w:r>
               <w:rPr>
@@ -2245,7 +2250,7 @@
               <w:sz w:val="21"/>
             </w:rPr>
           </w:pPr>
-          <w:hyperlink w:anchor="_Toc44457242" w:history="1">
+          <w:hyperlink w:anchor="_Toc44459024" w:history="1">
             <w:r>
               <w:rPr>
                 <w:rStyle w:val="ac"/>
@@ -2273,7 +2278,7 @@
                 <w:noProof/>
                 <w:webHidden/>
               </w:rPr>
-              <w:instrText xml:space="preserve"> PAGEREF _Toc44457242 \h </w:instrText>
+              <w:instrText xml:space="preserve"> PAGEREF _Toc44459024 \h </w:instrText>
             </w:r>
             <w:r>
               <w:rPr>
@@ -2293,7 +2298,7 @@
                 <w:noProof/>
                 <w:webHidden/>
               </w:rPr>
-              <w:t>2</w:t>
+              <w:t>16</w:t>
             </w:r>
             <w:r>
               <w:rPr>
@@ -2316,13 +2321,13 @@
               <w:sz w:val="21"/>
             </w:rPr>
           </w:pPr>
-          <w:hyperlink w:anchor="_Toc44457243" w:history="1">
+          <w:hyperlink w:anchor="_Toc44459025" w:history="1">
             <w:r>
               <w:rPr>
                 <w:rStyle w:val="ac"/>
                 <w:noProof/>
               </w:rPr>
-              <w:t>T3.4: Use Case “Play Game”</w:t>
+              <w:t>T3.4: Use Case “Play Game” (testRunAPP.m)</w:t>
             </w:r>
             <w:r>
               <w:rPr>
@@ -2343,7 +2348,7 @@
                 <w:noProof/>
                 <w:webHidden/>
               </w:rPr>
-              <w:instrText xml:space="preserve"> PAGEREF _Toc44457243 \h </w:instrText>
+              <w:instrText xml:space="preserve"> PAGEREF _Toc44459025 \h </w:instrText>
             </w:r>
             <w:r>
               <w:rPr>
@@ -2363,7 +2368,7 @@
                 <w:noProof/>
                 <w:webHidden/>
               </w:rPr>
-              <w:t>2</w:t>
+              <w:t>16</w:t>
             </w:r>
             <w:r>
               <w:rPr>
@@ -2386,7 +2391,7 @@
               <w:sz w:val="21"/>
             </w:rPr>
           </w:pPr>
-          <w:hyperlink w:anchor="_Toc44457244" w:history="1">
+          <w:hyperlink w:anchor="_Toc44459026" w:history="1">
             <w:r>
               <w:rPr>
                 <w:rStyle w:val="ac"/>
@@ -2414,7 +2419,7 @@
                 <w:noProof/>
                 <w:webHidden/>
               </w:rPr>
-              <w:instrText xml:space="preserve"> PAGEREF _Toc44457244 \h </w:instrText>
+              <w:instrText xml:space="preserve"> PAGEREF _Toc44459026 \h </w:instrText>
             </w:r>
             <w:r>
               <w:rPr>
@@ -2434,7 +2439,7 @@
                 <w:noProof/>
                 <w:webHidden/>
               </w:rPr>
-              <w:t>2</w:t>
+              <w:t>16</w:t>
             </w:r>
             <w:r>
               <w:rPr>
@@ -2457,7 +2462,7 @@
               <w:sz w:val="21"/>
             </w:rPr>
           </w:pPr>
-          <w:hyperlink w:anchor="_Toc44457245" w:history="1">
+          <w:hyperlink w:anchor="_Toc44459027" w:history="1">
             <w:r>
               <w:rPr>
                 <w:rStyle w:val="ac"/>
@@ -2484,7 +2489,7 @@
                 <w:noProof/>
                 <w:webHidden/>
               </w:rPr>
-              <w:instrText xml:space="preserve"> PAGEREF _Toc44457245 \h </w:instrText>
+              <w:instrText xml:space="preserve"> PAGEREF _Toc44459027 \h </w:instrText>
             </w:r>
             <w:r>
               <w:rPr>
@@ -2504,7 +2509,7 @@
                 <w:noProof/>
                 <w:webHidden/>
               </w:rPr>
-              <w:t>2</w:t>
+              <w:t>16</w:t>
             </w:r>
             <w:r>
               <w:rPr>
@@ -2527,7 +2532,7 @@
               <w:sz w:val="21"/>
             </w:rPr>
           </w:pPr>
-          <w:hyperlink w:anchor="_Toc44457246" w:history="1">
+          <w:hyperlink w:anchor="_Toc44459028" w:history="1">
             <w:r>
               <w:rPr>
                 <w:rStyle w:val="ac"/>
@@ -2554,7 +2559,7 @@
                 <w:noProof/>
                 <w:webHidden/>
               </w:rPr>
-              <w:instrText xml:space="preserve"> PAGEREF _Toc44457246 \h </w:instrText>
+              <w:instrText xml:space="preserve"> PAGEREF _Toc44459028 \h </w:instrText>
             </w:r>
             <w:r>
               <w:rPr>
@@ -2574,7 +2579,7 @@
                 <w:noProof/>
                 <w:webHidden/>
               </w:rPr>
-              <w:t>3</w:t>
+              <w:t>17</w:t>
             </w:r>
             <w:r>
               <w:rPr>
@@ -2597,7 +2602,7 @@
               <w:sz w:val="21"/>
             </w:rPr>
           </w:pPr>
-          <w:hyperlink w:anchor="_Toc44457247" w:history="1">
+          <w:hyperlink w:anchor="_Toc44459029" w:history="1">
             <w:r>
               <w:rPr>
                 <w:rStyle w:val="ac"/>
@@ -2624,7 +2629,7 @@
                 <w:noProof/>
                 <w:webHidden/>
               </w:rPr>
-              <w:instrText xml:space="preserve"> PAGEREF _Toc44457247 \h </w:instrText>
+              <w:instrText xml:space="preserve"> PAGEREF _Toc44459029 \h </w:instrText>
             </w:r>
             <w:r>
               <w:rPr>
@@ -2644,7 +2649,7 @@
                 <w:noProof/>
                 <w:webHidden/>
               </w:rPr>
-              <w:t>3</w:t>
+              <w:t>17</w:t>
             </w:r>
             <w:r>
               <w:rPr>
@@ -2688,18 +2693,18 @@
         </w:rPr>
         <w:br w:type="page"/>
       </w:r>
-      <w:bookmarkStart w:id="0" w:name="_GoBack"/>
-      <w:bookmarkEnd w:id="0"/>
     </w:p>
     <w:p>
       <w:pPr>
         <w:pStyle w:val="1"/>
       </w:pPr>
-      <w:bookmarkStart w:id="1" w:name="_Toc44457223"/>
+      <w:bookmarkStart w:id="0" w:name="_Toc44459005"/>
       <w:r>
         <w:lastRenderedPageBreak/>
         <w:t>System Architecture</w:t>
       </w:r>
+      <w:bookmarkStart w:id="1" w:name="_GoBack"/>
+      <w:bookmarkEnd w:id="0"/>
       <w:bookmarkEnd w:id="1"/>
     </w:p>
     <w:p>
@@ -2712,38 +2717,57 @@
         <w:jc w:val="center"/>
       </w:pPr>
       <w:r>
-        <w:object w:dxaOrig="9528" w:dyaOrig="7189" w14:anchorId="74662712">
-          <v:shapetype id="_x0000_t75" coordsize="21600,21600" o:spt="75" o:preferrelative="t" path="m@4@5l@4@11@9@11@9@5xe" filled="f" stroked="f">
-            <v:stroke joinstyle="miter"/>
-            <v:formulas>
-              <v:f eqn="if lineDrawn pixelLineWidth 0"/>
-              <v:f eqn="sum @0 1 0"/>
-              <v:f eqn="sum 0 0 @1"/>
-              <v:f eqn="prod @2 1 2"/>
-              <v:f eqn="prod @3 21600 pixelWidth"/>
-              <v:f eqn="prod @3 21600 pixelHeight"/>
-              <v:f eqn="sum @0 0 1"/>
-              <v:f eqn="prod @6 1 2"/>
-              <v:f eqn="prod @7 21600 pixelWidth"/>
-              <v:f eqn="sum @8 21600 0"/>
-              <v:f eqn="prod @7 21600 pixelHeight"/>
-              <v:f eqn="sum @10 21600 0"/>
-            </v:formulas>
-            <v:path o:extrusionok="f" gradientshapeok="t" o:connecttype="rect"/>
-            <o:lock v:ext="edit" aspectratio="t"/>
-          </v:shapetype>
-          <v:shape id="_x0000_i1025" type="#_x0000_t75" style="width:388.25pt;height:292.95pt" o:ole="">
-            <v:imagedata r:id="rId11" o:title=""/>
-          </v:shape>
-          <o:OLEObject Type="Embed" ProgID="Visio.Drawing.15" ShapeID="_x0000_i1025" DrawAspect="Content" ObjectID="_1655069971" r:id="rId12"/>
-        </w:object>
+        <w:rPr>
+          <w:noProof/>
+        </w:rPr>
+        <w:drawing>
+          <wp:inline distT="0" distB="0" distL="0" distR="0" wp14:anchorId="68038829" wp14:editId="266730FE">
+            <wp:extent cx="5943600" cy="2656205"/>
+            <wp:effectExtent l="0" t="0" r="0" b="0"/>
+            <wp:docPr id="2" name="图片 2" descr="手机屏幕截图&#10;&#10;描述已自动生成"/>
+            <wp:cNvGraphicFramePr>
+              <a:graphicFrameLocks xmlns:a="http://schemas.openxmlformats.org/drawingml/2006/main" noChangeAspect="1"/>
+            </wp:cNvGraphicFramePr>
+            <a:graphic xmlns:a="http://schemas.openxmlformats.org/drawingml/2006/main">
+              <a:graphicData uri="http://schemas.openxmlformats.org/drawingml/2006/picture">
+                <pic:pic xmlns:pic="http://schemas.openxmlformats.org/drawingml/2006/picture">
+                  <pic:nvPicPr>
+                    <pic:cNvPr id="2" name="Class Diagram1.jpg"/>
+                    <pic:cNvPicPr/>
+                  </pic:nvPicPr>
+                  <pic:blipFill>
+                    <a:blip r:embed="rId11">
+                      <a:extLst>
+                        <a:ext uri="{28A0092B-C50C-407E-A947-70E740481C1C}">
+                          <a14:useLocalDpi xmlns:a14="http://schemas.microsoft.com/office/drawing/2010/main" val="0"/>
+                        </a:ext>
+                      </a:extLst>
+                    </a:blip>
+                    <a:stretch>
+                      <a:fillRect/>
+                    </a:stretch>
+                  </pic:blipFill>
+                  <pic:spPr>
+                    <a:xfrm>
+                      <a:off x="0" y="0"/>
+                      <a:ext cx="5943600" cy="2656205"/>
+                    </a:xfrm>
+                    <a:prstGeom prst="rect">
+                      <a:avLst/>
+                    </a:prstGeom>
+                  </pic:spPr>
+                </pic:pic>
+              </a:graphicData>
+            </a:graphic>
+          </wp:inline>
+        </w:drawing>
       </w:r>
     </w:p>
     <w:p>
       <w:pPr>
         <w:pStyle w:val="1"/>
       </w:pPr>
-      <w:bookmarkStart w:id="2" w:name="_Toc44457224"/>
+      <w:bookmarkStart w:id="2" w:name="_Toc44459006"/>
       <w:r>
         <w:t xml:space="preserve">T1: </w:t>
       </w:r>
@@ -2756,7 +2780,7 @@
       <w:pPr>
         <w:pStyle w:val="2"/>
       </w:pPr>
-      <w:bookmarkStart w:id="3" w:name="_Toc44457225"/>
+      <w:bookmarkStart w:id="3" w:name="_Toc44459007"/>
       <w:r>
         <w:t>T</w:t>
       </w:r>
@@ -2779,6 +2803,17 @@
       <w:proofErr w:type="spellEnd"/>
       <w:r>
         <w:t xml:space="preserve"> Unit Test</w:t>
+      </w:r>
+      <w:r>
+        <w:t xml:space="preserve"> (</w:t>
+      </w:r>
+      <w:proofErr w:type="spellStart"/>
+      <w:r>
+        <w:t>unitTestStartDB.m</w:t>
+      </w:r>
+      <w:proofErr w:type="spellEnd"/>
+      <w:r>
+        <w:t>)</w:t>
       </w:r>
       <w:bookmarkEnd w:id="3"/>
     </w:p>
@@ -2786,7 +2821,7 @@
       <w:pPr>
         <w:pStyle w:val="3"/>
       </w:pPr>
-      <w:bookmarkStart w:id="4" w:name="_Toc44457226"/>
+      <w:bookmarkStart w:id="4" w:name="_Toc44459008"/>
       <w:r>
         <w:t xml:space="preserve">T1.1.1: Test </w:t>
       </w:r>
@@ -9143,6 +9178,7 @@
         </w:numPr>
       </w:pPr>
       <w:r>
+        <w:lastRenderedPageBreak/>
         <w:t xml:space="preserve">Coverage Criteria: </w:t>
       </w:r>
       <w:r>
@@ -9823,6 +9859,7 @@
           </w:tcPr>
           <w:p>
             <w:r>
+              <w:lastRenderedPageBreak/>
               <w:t>Expected Output</w:t>
             </w:r>
           </w:p>
@@ -10169,7 +10206,7 @@
       <w:pPr>
         <w:pStyle w:val="2"/>
       </w:pPr>
-      <w:bookmarkStart w:id="5" w:name="_Toc44457227"/>
+      <w:bookmarkStart w:id="5" w:name="_Toc44459009"/>
       <w:r>
         <w:t>T1.</w:t>
       </w:r>
@@ -10186,6 +10223,17 @@
       <w:proofErr w:type="spellEnd"/>
       <w:r>
         <w:t xml:space="preserve"> Unit Test</w:t>
+      </w:r>
+      <w:r>
+        <w:t xml:space="preserve"> (</w:t>
+      </w:r>
+      <w:proofErr w:type="spellStart"/>
+      <w:r>
+        <w:t>unitTestGameProcess.m</w:t>
+      </w:r>
+      <w:proofErr w:type="spellEnd"/>
+      <w:r>
+        <w:t>)</w:t>
       </w:r>
       <w:bookmarkEnd w:id="5"/>
     </w:p>
@@ -10194,7 +10242,7 @@
         <w:pStyle w:val="3"/>
       </w:pPr>
       <w:bookmarkStart w:id="6" w:name="_Hlk44181453"/>
-      <w:bookmarkStart w:id="7" w:name="_Toc44457228"/>
+      <w:bookmarkStart w:id="7" w:name="_Toc44459010"/>
       <w:r>
         <w:t>T1.</w:t>
       </w:r>
@@ -11551,6 +11599,7 @@
           <w:sz w:val="15"/>
           <w:szCs w:val="15"/>
         </w:rPr>
+        <w:lastRenderedPageBreak/>
         <w:t>        y = (</w:t>
       </w:r>
       <w:proofErr w:type="gramStart"/>
@@ -12601,7 +12650,7 @@
       <w:pPr>
         <w:pStyle w:val="3"/>
       </w:pPr>
-      <w:bookmarkStart w:id="8" w:name="_Toc44457229"/>
+      <w:bookmarkStart w:id="8" w:name="_Toc44459011"/>
       <w:bookmarkEnd w:id="6"/>
       <w:r>
         <w:t>T1.</w:t>
@@ -13122,7 +13171,7 @@
       <w:pPr>
         <w:pStyle w:val="3"/>
       </w:pPr>
-      <w:bookmarkStart w:id="9" w:name="_Toc44457230"/>
+      <w:bookmarkStart w:id="9" w:name="_Toc44459012"/>
       <w:r>
         <w:t>T1.</w:t>
       </w:r>
@@ -13679,6 +13728,7 @@
           <w:sz w:val="15"/>
           <w:szCs w:val="15"/>
         </w:rPr>
+        <w:lastRenderedPageBreak/>
         <w:t>            </w:t>
       </w:r>
       <w:r>
@@ -20083,6 +20133,7 @@
           <w:sz w:val="15"/>
           <w:szCs w:val="15"/>
         </w:rPr>
+        <w:lastRenderedPageBreak/>
         <w:t>            </w:t>
       </w:r>
       <w:r>
@@ -23108,6 +23159,7 @@
           </w:tcPr>
           <w:p>
             <w:r>
+              <w:lastRenderedPageBreak/>
               <w:t>State</w:t>
             </w:r>
           </w:p>
@@ -24203,6 +24255,7 @@
           </w:tcPr>
           <w:p>
             <w:r>
+              <w:lastRenderedPageBreak/>
               <w:t>Input</w:t>
             </w:r>
           </w:p>
@@ -25381,6 +25434,7 @@
           </w:tcPr>
           <w:p>
             <w:r>
+              <w:lastRenderedPageBreak/>
               <w:t>Coverage Item</w:t>
             </w:r>
           </w:p>
@@ -26101,7 +26155,7 @@
       <w:pPr>
         <w:pStyle w:val="3"/>
       </w:pPr>
-      <w:bookmarkStart w:id="11" w:name="_Toc44457231"/>
+      <w:bookmarkStart w:id="11" w:name="_Toc44459013"/>
       <w:r>
         <w:t>T1.</w:t>
       </w:r>
@@ -27630,6 +27684,7 @@
           <w:sz w:val="15"/>
           <w:szCs w:val="15"/>
         </w:rPr>
+        <w:lastRenderedPageBreak/>
         <w:t>                </w:t>
       </w:r>
       <w:r>
@@ -28940,6 +28995,7 @@
             <w:proofErr w:type="spellStart"/>
             <w:proofErr w:type="gramStart"/>
             <w:r>
+              <w:lastRenderedPageBreak/>
               <w:t>gp.chessDB.nextPosition</w:t>
             </w:r>
             <w:proofErr w:type="spellEnd"/>
@@ -28969,6 +29025,7 @@
           </w:tcPr>
           <w:p>
             <w:r>
+              <w:lastRenderedPageBreak/>
               <w:t>Expected Output</w:t>
             </w:r>
           </w:p>
@@ -29051,7 +29108,7 @@
       <w:pPr>
         <w:pStyle w:val="1"/>
       </w:pPr>
-      <w:bookmarkStart w:id="12" w:name="_Toc44457232"/>
+      <w:bookmarkStart w:id="12" w:name="_Toc44459014"/>
       <w:r>
         <w:t>T2: Integration Test</w:t>
       </w:r>
@@ -29061,7 +29118,7 @@
       <w:pPr>
         <w:pStyle w:val="2"/>
       </w:pPr>
-      <w:bookmarkStart w:id="13" w:name="_Toc44457233"/>
+      <w:bookmarkStart w:id="13" w:name="_Toc44459015"/>
       <w:r>
         <w:t>T2.1:</w:t>
       </w:r>
@@ -29075,6 +29132,20 @@
       <w:proofErr w:type="spellEnd"/>
       <w:r>
         <w:t xml:space="preserve"> Integration</w:t>
+      </w:r>
+      <w:r>
+        <w:t xml:space="preserve"> (</w:t>
+      </w:r>
+      <w:proofErr w:type="spellStart"/>
+      <w:r>
+        <w:t>integratedGameProcess_StartDB</w:t>
+      </w:r>
+      <w:r>
+        <w:t>.m</w:t>
+      </w:r>
+      <w:proofErr w:type="spellEnd"/>
+      <w:r>
+        <w:t>)</w:t>
       </w:r>
       <w:bookmarkEnd w:id="13"/>
     </w:p>
@@ -29082,7 +29153,7 @@
       <w:pPr>
         <w:pStyle w:val="3"/>
       </w:pPr>
-      <w:bookmarkStart w:id="14" w:name="_Toc44457234"/>
+      <w:bookmarkStart w:id="14" w:name="_Toc44459016"/>
       <w:r>
         <w:t>T</w:t>
       </w:r>
@@ -29732,6 +29803,7 @@
           </w:tcPr>
           <w:p>
             <w:r>
+              <w:lastRenderedPageBreak/>
               <w:t>Expected Output</w:t>
             </w:r>
           </w:p>
@@ -30245,7 +30317,7 @@
       <w:pPr>
         <w:pStyle w:val="3"/>
       </w:pPr>
-      <w:bookmarkStart w:id="16" w:name="_Toc44457235"/>
+      <w:bookmarkStart w:id="16" w:name="_Toc44459017"/>
       <w:r>
         <w:t>T2.</w:t>
       </w:r>
@@ -30548,6 +30620,7 @@
           </w:tcPr>
           <w:p>
             <w:r>
+              <w:lastRenderedPageBreak/>
               <w:t>State</w:t>
             </w:r>
           </w:p>
@@ -31467,6 +31540,7 @@
         </w:numPr>
       </w:pPr>
       <w:r>
+        <w:lastRenderedPageBreak/>
         <w:t>Test result: 7 passed</w:t>
       </w:r>
     </w:p>
@@ -31474,7 +31548,7 @@
       <w:pPr>
         <w:pStyle w:val="1"/>
       </w:pPr>
-      <w:bookmarkStart w:id="17" w:name="_Toc44457236"/>
+      <w:bookmarkStart w:id="17" w:name="_Toc44459018"/>
       <w:r>
         <w:t>T3: Functional Test</w:t>
       </w:r>
@@ -31484,7 +31558,7 @@
       <w:pPr>
         <w:pStyle w:val="2"/>
       </w:pPr>
-      <w:bookmarkStart w:id="18" w:name="_Toc44457237"/>
+      <w:bookmarkStart w:id="18" w:name="_Toc44459019"/>
       <w:r>
         <w:t>T3.1: Use Case “</w:t>
       </w:r>
@@ -31493,6 +31567,17 @@
       </w:r>
       <w:r>
         <w:t>”</w:t>
+      </w:r>
+      <w:r>
+        <w:t xml:space="preserve"> (</w:t>
+      </w:r>
+      <w:proofErr w:type="spellStart"/>
+      <w:r>
+        <w:t>testThemeAPP.m</w:t>
+      </w:r>
+      <w:proofErr w:type="spellEnd"/>
+      <w:r>
+        <w:t>)</w:t>
       </w:r>
       <w:bookmarkEnd w:id="18"/>
     </w:p>
@@ -31500,7 +31585,7 @@
       <w:pPr>
         <w:pStyle w:val="3"/>
       </w:pPr>
-      <w:bookmarkStart w:id="19" w:name="_Toc44457238"/>
+      <w:bookmarkStart w:id="19" w:name="_Toc44459020"/>
       <w:r>
         <w:t xml:space="preserve">T3.1.1: </w:t>
       </w:r>
@@ -31881,7 +31966,7 @@
       <w:pPr>
         <w:pStyle w:val="2"/>
       </w:pPr>
-      <w:bookmarkStart w:id="20" w:name="_Toc44457239"/>
+      <w:bookmarkStart w:id="20" w:name="_Toc44459021"/>
       <w:r>
         <w:t>T3.2: Use Case “</w:t>
       </w:r>
@@ -31893,6 +31978,17 @@
       </w:r>
       <w:r>
         <w:t>”</w:t>
+      </w:r>
+      <w:r>
+        <w:t xml:space="preserve"> (</w:t>
+      </w:r>
+      <w:proofErr w:type="spellStart"/>
+      <w:r>
+        <w:t>testModeAPP.m</w:t>
+      </w:r>
+      <w:proofErr w:type="spellEnd"/>
+      <w:r>
+        <w:t>)</w:t>
       </w:r>
       <w:bookmarkEnd w:id="20"/>
     </w:p>
@@ -31909,7 +32005,7 @@
           <w:szCs w:val="24"/>
         </w:rPr>
       </w:pPr>
-      <w:bookmarkStart w:id="21" w:name="_Toc44457240"/>
+      <w:bookmarkStart w:id="21" w:name="_Toc44459022"/>
       <w:r>
         <w:rPr>
           <w:rFonts w:asciiTheme="majorHAnsi" w:eastAsiaTheme="majorEastAsia" w:hAnsiTheme="majorHAnsi" w:cstheme="majorBidi"/>
@@ -32937,9 +33033,20 @@
       <w:pPr>
         <w:pStyle w:val="2"/>
       </w:pPr>
-      <w:bookmarkStart w:id="22" w:name="_Toc44457241"/>
+      <w:bookmarkStart w:id="22" w:name="_Toc44459023"/>
       <w:r>
         <w:t>T3.3: Use Case “DIY Chesses”</w:t>
+      </w:r>
+      <w:r>
+        <w:t xml:space="preserve"> (</w:t>
+      </w:r>
+      <w:proofErr w:type="spellStart"/>
+      <w:r>
+        <w:t>testDIYAPP.m</w:t>
+      </w:r>
+      <w:proofErr w:type="spellEnd"/>
+      <w:r>
+        <w:t>)</w:t>
       </w:r>
       <w:bookmarkEnd w:id="22"/>
     </w:p>
@@ -32956,7 +33063,7 @@
           <w:szCs w:val="24"/>
         </w:rPr>
       </w:pPr>
-      <w:bookmarkStart w:id="23" w:name="_Toc44457242"/>
+      <w:bookmarkStart w:id="23" w:name="_Toc44459024"/>
       <w:r>
         <w:rPr>
           <w:rFonts w:asciiTheme="majorHAnsi" w:eastAsiaTheme="majorEastAsia" w:hAnsiTheme="majorHAnsi" w:cstheme="majorBidi"/>
@@ -33209,9 +33316,20 @@
       <w:pPr>
         <w:pStyle w:val="2"/>
       </w:pPr>
-      <w:bookmarkStart w:id="24" w:name="_Toc44457243"/>
+      <w:bookmarkStart w:id="24" w:name="_Toc44459025"/>
       <w:r>
         <w:t>T3.4: Use Case “Play Game”</w:t>
+      </w:r>
+      <w:r>
+        <w:t xml:space="preserve"> (</w:t>
+      </w:r>
+      <w:proofErr w:type="spellStart"/>
+      <w:r>
+        <w:t>testRunAPP.m</w:t>
+      </w:r>
+      <w:proofErr w:type="spellEnd"/>
+      <w:r>
+        <w:t>)</w:t>
       </w:r>
       <w:bookmarkEnd w:id="24"/>
     </w:p>
@@ -33228,7 +33346,7 @@
           <w:szCs w:val="24"/>
         </w:rPr>
       </w:pPr>
-      <w:bookmarkStart w:id="25" w:name="_Toc44457244"/>
+      <w:bookmarkStart w:id="25" w:name="_Toc44459026"/>
       <w:r>
         <w:rPr>
           <w:rFonts w:asciiTheme="majorHAnsi" w:eastAsiaTheme="majorEastAsia" w:hAnsiTheme="majorHAnsi" w:cstheme="majorBidi"/>
@@ -33461,7 +33579,7 @@
       <w:pPr>
         <w:pStyle w:val="1"/>
       </w:pPr>
-      <w:bookmarkStart w:id="26" w:name="_Toc44457245"/>
+      <w:bookmarkStart w:id="26" w:name="_Toc44459027"/>
       <w:r>
         <w:rPr>
           <w:rFonts w:hint="eastAsia"/>
@@ -33527,7 +33645,11 @@
       </w:r>
       <w:proofErr w:type="gramEnd"/>
       <w:r>
-        <w:t xml:space="preserve">) function initializes the board information, the four move functions try to move a chess and the </w:t>
+        <w:t xml:space="preserve">) function initializes the board information, the four move </w:t>
+      </w:r>
+      <w:r>
+        <w:lastRenderedPageBreak/>
+        <w:t xml:space="preserve">functions try to move a chess and the </w:t>
       </w:r>
       <w:proofErr w:type="spellStart"/>
       <w:r>
@@ -33546,7 +33668,6 @@
     </w:p>
     <w:p>
       <w:r>
-        <w:lastRenderedPageBreak/>
         <w:t xml:space="preserve">UPPAAL actually models the </w:t>
       </w:r>
       <w:proofErr w:type="gramStart"/>
@@ -33567,11 +33688,6 @@
       </w:r>
     </w:p>
     <w:p>
-      <w:pPr>
-        <w:rPr>
-          <w:rFonts w:hint="eastAsia"/>
-        </w:rPr>
-      </w:pPr>
       <w:r>
         <w:t>The position matrix inside UPPAAL model consists of id</w:t>
       </w:r>
@@ -33589,11 +33705,6 @@
       </w:r>
     </w:p>
     <w:p>
-      <w:pPr>
-        <w:rPr>
-          <w:rFonts w:hint="eastAsia"/>
-        </w:rPr>
-      </w:pPr>
       <w:r>
         <w:rPr>
           <w:rFonts w:hint="eastAsia"/>
@@ -33615,7 +33726,7 @@
                     <pic:cNvPicPr/>
                   </pic:nvPicPr>
                   <pic:blipFill>
-                    <a:blip r:embed="rId13" cstate="print">
+                    <a:blip r:embed="rId12" cstate="print">
                       <a:extLst>
                         <a:ext uri="{28A0092B-C50C-407E-A947-70E740481C1C}">
                           <a14:useLocalDpi xmlns:a14="http://schemas.microsoft.com/office/drawing/2010/main" val="0"/>
@@ -33646,7 +33757,7 @@
       <w:pPr>
         <w:pStyle w:val="2"/>
       </w:pPr>
-      <w:bookmarkStart w:id="27" w:name="_Toc44457246"/>
+      <w:bookmarkStart w:id="27" w:name="_Toc44459028"/>
       <w:r>
         <w:rPr>
           <w:rFonts w:hint="eastAsia"/>
@@ -33736,9 +33847,6 @@
           <w:ilvl w:val="0"/>
           <w:numId w:val="10"/>
         </w:numPr>
-        <w:rPr>
-          <w:rFonts w:hint="eastAsia"/>
-        </w:rPr>
       </w:pPr>
       <w:r>
         <w:rPr>
@@ -33754,7 +33862,7 @@
       <w:pPr>
         <w:pStyle w:val="2"/>
       </w:pPr>
-      <w:bookmarkStart w:id="28" w:name="_Toc44457247"/>
+      <w:bookmarkStart w:id="28" w:name="_Toc44459029"/>
       <w:r>
         <w:rPr>
           <w:rFonts w:hint="eastAsia"/>
@@ -33852,27 +33960,18 @@
           <w:ilvl w:val="0"/>
           <w:numId w:val="10"/>
         </w:numPr>
+      </w:pPr>
+      <w:r>
         <w:rPr>
           <w:rFonts w:hint="eastAsia"/>
         </w:rPr>
-      </w:pPr>
-      <w:r>
-        <w:rPr>
-          <w:rFonts w:hint="eastAsia"/>
-        </w:rPr>
         <w:t>V</w:t>
       </w:r>
       <w:r>
         <w:t>alidation result: Pass</w:t>
       </w:r>
     </w:p>
-    <w:p>
-      <w:pPr>
-        <w:rPr>
-          <w:rFonts w:hint="eastAsia"/>
-        </w:rPr>
-      </w:pPr>
-    </w:p>
+    <w:p/>
     <w:sectPr>
       <w:pgSz w:w="12240" w:h="15840"/>
       <w:pgMar w:top="1440" w:right="1440" w:bottom="1440" w:left="1440" w:header="720" w:footer="720" w:gutter="0"/>
@@ -36106,7 +36205,7 @@
 </file>
 
 <file path=customXml/itemProps2.xml><?xml version="1.0" encoding="utf-8"?>
-<ds:datastoreItem xmlns:ds="http://schemas.openxmlformats.org/officeDocument/2006/customXml" ds:itemID="{6271CD43-E63B-4CB2-A0A5-1E857CD95DEA}">
+<ds:datastoreItem xmlns:ds="http://schemas.openxmlformats.org/officeDocument/2006/customXml" ds:itemID="{54A2D323-198B-4AE0-80AB-4E884C57A37C}">
   <ds:schemaRefs>
     <ds:schemaRef ds:uri="http://schemas.openxmlformats.org/officeDocument/2006/bibliography"/>
   </ds:schemaRefs>

</xml_diff>